<commit_message>
se implementa el uso de header y footer mezclando 2 archivos .docx
</commit_message>
<xml_diff>
--- a/example/prueba1/test.docx
+++ b/example/prueba1/test.docx
@@ -202,7 +202,35 @@
           <w:sz w:val="21"/>
           <w:szCs w:val="21"/>
         </w:rPr>
-        <w:t>${field4}</w:t>
+        <w:t>${field4</w:t>
+      </w:r>
+      <w:r>
+        <w:rPr>
+          <w:rFonts w:cs="Arial" w:ascii="Verdana" w:hAnsi="Verdana"/>
+          <w:b/>
+          <w:i w:val="false"/>
+          <w:caps w:val="false"/>
+          <w:smallCaps w:val="false"/>
+          <w:color w:val="000000"/>
+          <w:spacing w:val="0"/>
+          <w:sz w:val="21"/>
+          <w:szCs w:val="21"/>
+        </w:rPr>
+        <w:t>7</w:t>
+      </w:r>
+      <w:r>
+        <w:rPr>
+          <w:rFonts w:cs="Arial" w:ascii="Verdana" w:hAnsi="Verdana"/>
+          <w:b/>
+          <w:i w:val="false"/>
+          <w:caps w:val="false"/>
+          <w:smallCaps w:val="false"/>
+          <w:color w:val="000000"/>
+          <w:spacing w:val="0"/>
+          <w:sz w:val="21"/>
+          <w:szCs w:val="21"/>
+        </w:rPr>
+        <w:t>}</w:t>
       </w:r>
     </w:p>
     <w:p>
@@ -864,9 +892,10 @@
     </w:p>
     <w:sectPr>
       <w:headerReference w:type="default" r:id="rId4"/>
+      <w:footerReference w:type="default" r:id="rId5"/>
       <w:type w:val="nextPage"/>
       <w:pgSz w:w="12240" w:h="15840"/>
-      <w:pgMar w:left="1701" w:right="1701" w:header="1701" w:top="2240" w:footer="0" w:bottom="1418" w:gutter="0"/>
+      <w:pgMar w:left="1701" w:right="1701" w:header="1701" w:top="2240" w:footer="1418" w:bottom="1957" w:gutter="0"/>
       <w:pgNumType w:fmt="decimal"/>
       <w:formProt w:val="false"/>
       <w:textDirection w:val="lrTb"/>
@@ -874,6 +903,22 @@
     </w:sectPr>
   </w:body>
 </w:document>
+</file>
+
+<file path=word/footer1.xml><?xml version="1.0" encoding="utf-8"?>
+<w:ftr xmlns:o="urn:schemas-microsoft-com:office:office" xmlns:r="http://schemas.openxmlformats.org/officeDocument/2006/relationships" xmlns:v="urn:schemas-microsoft-com:vml" xmlns:w="http://schemas.openxmlformats.org/wordprocessingml/2006/main" xmlns:w10="urn:schemas-microsoft-com:office:word" xmlns:wp="http://schemas.openxmlformats.org/drawingml/2006/wordprocessingDrawing" xmlns:wps="http://schemas.microsoft.com/office/word/2010/wordprocessingShape" xmlns:wpg="http://schemas.microsoft.com/office/word/2010/wordprocessingGroup" xmlns:mc="http://schemas.openxmlformats.org/markup-compatibility/2006" xmlns:wp14="http://schemas.microsoft.com/office/word/2010/wordprocessingDrawing" xmlns:w14="http://schemas.microsoft.com/office/word/2010/wordml" mc:Ignorable="w14 wp14">
+  <w:p>
+    <w:pPr>
+      <w:pStyle w:val="Piedepgina"/>
+      <w:spacing w:before="0" w:after="200"/>
+      <w:rPr/>
+    </w:pPr>
+    <w:r>
+      <w:rPr/>
+      <w:t>${footer}</w:t>
+    </w:r>
+  </w:p>
+</w:ftr>
 </file>
 
 <file path=word/header1.xml><?xml version="1.0" encoding="utf-8"?>
@@ -903,7 +948,7 @@
     </w:pPr>
     <w:r>
       <w:rPr/>
-      <w:t>${field2}</w:t>
+      <w:t>${header}</w:t>
     </w:r>
   </w:p>
 </w:hdr>
@@ -1446,6 +1491,14 @@
     </w:pPr>
     <w:rPr/>
   </w:style>
+  <w:style w:type="paragraph" w:styleId="Piedepgina">
+    <w:name w:val="Footer"/>
+    <w:basedOn w:val="Cabeceraypie"/>
+    <w:pPr>
+      <w:suppressLineNumbers/>
+    </w:pPr>
+    <w:rPr/>
+  </w:style>
   <w:style w:type="numbering" w:styleId="NoList" w:default="1">
     <w:name w:val="No List"/>
     <w:uiPriority w:val="99"/>
@@ -1762,11 +1815,11 @@
         </c:ser>
         <c:gapWidth val="100"/>
         <c:overlap val="0"/>
-        <c:axId val="53353266"/>
-        <c:axId val="15315973"/>
+        <c:axId val="65846096"/>
+        <c:axId val="74509613"/>
       </c:barChart>
       <c:catAx>
-        <c:axId val="53353266"/>
+        <c:axId val="65846096"/>
         <c:scaling>
           <c:orientation val="minMax"/>
         </c:scaling>
@@ -1798,7 +1851,7 @@
             </a:pPr>
           </a:p>
         </c:txPr>
-        <c:crossAx val="15315973"/>
+        <c:crossAx val="74509613"/>
         <c:crosses val="autoZero"/>
         <c:auto val="1"/>
         <c:lblAlgn val="ctr"/>
@@ -1806,7 +1859,7 @@
         <c:noMultiLvlLbl val="0"/>
       </c:catAx>
       <c:valAx>
-        <c:axId val="15315973"/>
+        <c:axId val="74509613"/>
         <c:scaling>
           <c:orientation val="minMax"/>
         </c:scaling>
@@ -1848,7 +1901,7 @@
             </a:pPr>
           </a:p>
         </c:txPr>
-        <c:crossAx val="53353266"/>
+        <c:crossAx val="65846096"/>
         <c:crosses val="autoZero"/>
         <c:crossBetween val="between"/>
       </c:valAx>

</xml_diff>